<commit_message>
paper and presentation updates
</commit_message>
<xml_diff>
--- a/files/CV/CV.docx
+++ b/files/CV/CV.docx
@@ -1,6 +1,6 @@
 
 <file path=word/document.xml><?xml version="1.0" encoding="utf-8"?>
-<w:document xmlns:wpc="http://schemas.microsoft.com/office/word/2010/wordprocessingCanvas" xmlns:cx="http://schemas.microsoft.com/office/drawing/2014/chartex" xmlns:cx1="http://schemas.microsoft.com/office/drawing/2015/9/8/chartex" xmlns:cx2="http://schemas.microsoft.com/office/drawing/2015/10/21/chartex" xmlns:cx3="http://schemas.microsoft.com/office/drawing/2016/5/9/chartex" xmlns:cx4="http://schemas.microsoft.com/office/drawing/2016/5/10/chartex" xmlns:cx5="http://schemas.microsoft.com/office/drawing/2016/5/11/chartex" xmlns:cx6="http://schemas.microsoft.com/office/drawing/2016/5/12/chartex" xmlns:cx7="http://schemas.microsoft.com/office/drawing/2016/5/13/chartex" xmlns:cx8="http://schemas.microsoft.com/office/drawing/2016/5/14/chartex" xmlns:mc="http://schemas.openxmlformats.org/markup-compatibility/2006" xmlns:aink="http://schemas.microsoft.com/office/drawing/2016/ink" xmlns:am3d="http://schemas.microsoft.com/office/drawing/2017/model3d" xmlns:o="urn:schemas-microsoft-com:office:office" xmlns:oel="http://schemas.microsoft.com/office/2019/extlst" xmlns:r="http://schemas.openxmlformats.org/officeDocument/2006/relationships" xmlns:m="http://schemas.openxmlformats.org/officeDocument/2006/math" xmlns:v="urn:schemas-microsoft-com:vml" xmlns:wp14="http://schemas.microsoft.com/office/word/2010/wordprocessingDrawing" xmlns:wp="http://schemas.openxmlformats.org/drawingml/2006/wordprocessingDrawing" xmlns:w10="urn:schemas-microsoft-com:office:word" xmlns:w="http://schemas.openxmlformats.org/wordprocessingml/2006/main" xmlns:w14="http://schemas.microsoft.com/office/word/2010/wordml" xmlns:w15="http://schemas.microsoft.com/office/word/2012/wordml" xmlns:w16cex="http://schemas.microsoft.com/office/word/2018/wordml/cex" xmlns:w16cid="http://schemas.microsoft.com/office/word/2016/wordml/cid" xmlns:w16="http://schemas.microsoft.com/office/word/2018/wordml" xmlns:w16sdtdh="http://schemas.microsoft.com/office/word/2020/wordml/sdtdatahash" xmlns:w16se="http://schemas.microsoft.com/office/word/2015/wordml/symex" xmlns:wpg="http://schemas.microsoft.com/office/word/2010/wordprocessingGroup" xmlns:wpi="http://schemas.microsoft.com/office/word/2010/wordprocessingInk" xmlns:wne="http://schemas.microsoft.com/office/word/2006/wordml" xmlns:wps="http://schemas.microsoft.com/office/word/2010/wordprocessingShape" mc:Ignorable="w14 w15 w16se w16cid w16 w16cex w16sdtdh wp14">
+<w:document xmlns:wpc="http://schemas.microsoft.com/office/word/2010/wordprocessingCanvas" xmlns:cx="http://schemas.microsoft.com/office/drawing/2014/chartex" xmlns:cx1="http://schemas.microsoft.com/office/drawing/2015/9/8/chartex" xmlns:cx2="http://schemas.microsoft.com/office/drawing/2015/10/21/chartex" xmlns:cx3="http://schemas.microsoft.com/office/drawing/2016/5/9/chartex" xmlns:cx4="http://schemas.microsoft.com/office/drawing/2016/5/10/chartex" xmlns:cx5="http://schemas.microsoft.com/office/drawing/2016/5/11/chartex" xmlns:cx6="http://schemas.microsoft.com/office/drawing/2016/5/12/chartex" xmlns:cx7="http://schemas.microsoft.com/office/drawing/2016/5/13/chartex" xmlns:cx8="http://schemas.microsoft.com/office/drawing/2016/5/14/chartex" xmlns:mc="http://schemas.openxmlformats.org/markup-compatibility/2006" xmlns:aink="http://schemas.microsoft.com/office/drawing/2016/ink" xmlns:am3d="http://schemas.microsoft.com/office/drawing/2017/model3d" xmlns:o="urn:schemas-microsoft-com:office:office" xmlns:oel="http://schemas.microsoft.com/office/2019/extlst" xmlns:r="http://schemas.openxmlformats.org/officeDocument/2006/relationships" xmlns:m="http://schemas.openxmlformats.org/officeDocument/2006/math" xmlns:v="urn:schemas-microsoft-com:vml" xmlns:wp14="http://schemas.microsoft.com/office/word/2010/wordprocessingDrawing" xmlns:wp="http://schemas.openxmlformats.org/drawingml/2006/wordprocessingDrawing" xmlns:w10="urn:schemas-microsoft-com:office:word" xmlns:w="http://schemas.openxmlformats.org/wordprocessingml/2006/main" xmlns:w14="http://schemas.microsoft.com/office/word/2010/wordml" xmlns:w15="http://schemas.microsoft.com/office/word/2012/wordml" xmlns:w16cex="http://schemas.microsoft.com/office/word/2018/wordml/cex" xmlns:w16cid="http://schemas.microsoft.com/office/word/2016/wordml/cid" xmlns:w16="http://schemas.microsoft.com/office/word/2018/wordml" xmlns:w16du="http://schemas.microsoft.com/office/word/2023/wordml/word16du" xmlns:w16sdtdh="http://schemas.microsoft.com/office/word/2020/wordml/sdtdatahash" xmlns:w16se="http://schemas.microsoft.com/office/word/2015/wordml/symex" xmlns:wpg="http://schemas.microsoft.com/office/word/2010/wordprocessingGroup" xmlns:wpi="http://schemas.microsoft.com/office/word/2010/wordprocessingInk" xmlns:wne="http://schemas.microsoft.com/office/word/2006/wordml" xmlns:wps="http://schemas.microsoft.com/office/word/2010/wordprocessingShape" mc:Ignorable="w14 w15 w16se w16cid w16 w16cex w16sdtdh w16du wp14">
   <w:body>
     <w:p>
       <w:pPr>
@@ -1107,7 +1107,19 @@
           <w:szCs w:val="22"/>
           <w:lang w:val="en-US"/>
         </w:rPr>
-        <w:t xml:space="preserve">On the Foundation of Distributionally Robust Reinforcement Learning </w:t>
+        <w:t>Statistical Learning of Distributionally Robust Stochastic Control in Continuous State Spaces</w:t>
+      </w:r>
+      <w:r>
+        <w:rPr>
+          <w:rFonts w:ascii="Times New Roman" w:eastAsia="Times New Roman" w:hAnsi="Times New Roman" w:cs="Times New Roman"/>
+          <w:b/>
+          <w:bCs/>
+          <w:color w:val="000000" w:themeColor="text1"/>
+          <w:sz w:val="22"/>
+          <w:szCs w:val="22"/>
+          <w:lang w:val="en-US"/>
+        </w:rPr>
+        <w:t xml:space="preserve"> </w:t>
       </w:r>
     </w:p>
     <w:p>
@@ -1203,7 +1215,61 @@
           <w:szCs w:val="22"/>
           <w:lang w:val="en-US"/>
         </w:rPr>
-        <w:t>Submitted.</w:t>
+        <w:t>arXiv:2406.11281</w:t>
+      </w:r>
+      <w:r>
+        <w:rPr>
+          <w:rFonts w:ascii="Times New Roman" w:eastAsia="Times New Roman" w:hAnsi="Times New Roman" w:cs="Times New Roman"/>
+          <w:color w:val="000000" w:themeColor="text1"/>
+          <w:sz w:val="22"/>
+          <w:szCs w:val="22"/>
+          <w:lang w:val="en-US"/>
+        </w:rPr>
+        <w:t>.</w:t>
+      </w:r>
+    </w:p>
+    <w:p>
+      <w:pPr>
+        <w:pStyle w:val="Body"/>
+        <w:spacing w:line="216" w:lineRule="auto"/>
+        <w:jc w:val="both"/>
+        <w:rPr>
+          <w:rFonts w:ascii="Times New Roman" w:eastAsia="Times New Roman" w:hAnsi="Times New Roman" w:cs="Times New Roman"/>
+          <w:b/>
+          <w:bCs/>
+          <w:color w:val="000000" w:themeColor="text1"/>
+          <w:sz w:val="22"/>
+          <w:szCs w:val="22"/>
+          <w:lang w:val="en-US"/>
+        </w:rPr>
+      </w:pPr>
+    </w:p>
+    <w:p>
+      <w:pPr>
+        <w:pStyle w:val="Body"/>
+        <w:spacing w:line="216" w:lineRule="auto"/>
+        <w:jc w:val="both"/>
+        <w:rPr>
+          <w:rFonts w:ascii="Times New Roman" w:eastAsia="Times New Roman" w:hAnsi="Times New Roman" w:cs="Times New Roman"/>
+          <w:b/>
+          <w:bCs/>
+          <w:color w:val="000000" w:themeColor="text1"/>
+          <w:sz w:val="22"/>
+          <w:szCs w:val="22"/>
+          <w:lang w:val="en-US"/>
+        </w:rPr>
+      </w:pPr>
+      <w:r>
+        <w:rPr>
+          <w:rFonts w:ascii="Times New Roman" w:eastAsia="Times New Roman" w:hAnsi="Times New Roman" w:cs="Times New Roman"/>
+          <w:b/>
+          <w:bCs/>
+          <w:color w:val="000000" w:themeColor="text1"/>
+          <w:sz w:val="22"/>
+          <w:szCs w:val="22"/>
+          <w:lang w:val="en-US"/>
+        </w:rPr>
+        <w:t xml:space="preserve">On the Foundation of Distributionally Robust Reinforcement Learning </w:t>
       </w:r>
     </w:p>
     <w:p>
@@ -1231,7 +1297,37 @@
           <w:szCs w:val="22"/>
           <w:lang w:val="en-US"/>
         </w:rPr>
-        <w:t>arXiv:2311.09018</w:t>
+        <w:t xml:space="preserve">Shengbo Wang, </w:t>
+      </w:r>
+      <w:r>
+        <w:rPr>
+          <w:rFonts w:ascii="Times New Roman" w:eastAsia="Times New Roman" w:hAnsi="Times New Roman" w:cs="Times New Roman"/>
+          <w:color w:val="000000" w:themeColor="text1"/>
+          <w:sz w:val="22"/>
+          <w:szCs w:val="22"/>
+          <w:lang w:val="en-US"/>
+        </w:rPr>
+        <w:t xml:space="preserve">Nian Si, </w:t>
+      </w:r>
+      <w:r>
+        <w:rPr>
+          <w:rFonts w:ascii="Times New Roman" w:eastAsia="Times New Roman" w:hAnsi="Times New Roman" w:cs="Times New Roman"/>
+          <w:color w:val="000000" w:themeColor="text1"/>
+          <w:sz w:val="22"/>
+          <w:szCs w:val="22"/>
+          <w:lang w:val="en-US"/>
+        </w:rPr>
+        <w:t xml:space="preserve">Jose Blanchet, </w:t>
+      </w:r>
+      <w:r>
+        <w:rPr>
+          <w:rFonts w:ascii="Times New Roman" w:eastAsia="Times New Roman" w:hAnsi="Times New Roman" w:cs="Times New Roman"/>
+          <w:color w:val="000000" w:themeColor="text1"/>
+          <w:sz w:val="22"/>
+          <w:szCs w:val="22"/>
+          <w:lang w:val="en-US"/>
+        </w:rPr>
+        <w:t>Zhengyuan Zhou</w:t>
       </w:r>
       <w:r>
         <w:rPr>
@@ -1242,48 +1338,6 @@
           <w:lang w:val="en-US"/>
         </w:rPr>
         <w:t>.</w:t>
-      </w:r>
-    </w:p>
-    <w:p>
-      <w:pPr>
-        <w:pStyle w:val="Body"/>
-        <w:spacing w:line="216" w:lineRule="auto"/>
-        <w:jc w:val="both"/>
-        <w:rPr>
-          <w:rFonts w:ascii="Times New Roman" w:eastAsia="Times New Roman" w:hAnsi="Times New Roman" w:cs="Times New Roman"/>
-          <w:color w:val="000000" w:themeColor="text1"/>
-          <w:sz w:val="22"/>
-          <w:szCs w:val="22"/>
-          <w:lang w:val="en-US"/>
-        </w:rPr>
-      </w:pPr>
-    </w:p>
-    <w:p>
-      <w:pPr>
-        <w:pStyle w:val="Body"/>
-        <w:spacing w:line="216" w:lineRule="auto"/>
-        <w:jc w:val="both"/>
-        <w:rPr>
-          <w:rFonts w:ascii="Times New Roman" w:eastAsia="Times New Roman" w:hAnsi="Times New Roman" w:cs="Times New Roman"/>
-          <w:b/>
-          <w:bCs/>
-          <w:color w:val="000000" w:themeColor="text1"/>
-          <w:sz w:val="22"/>
-          <w:szCs w:val="22"/>
-          <w:lang w:val="en-US"/>
-        </w:rPr>
-      </w:pPr>
-      <w:r>
-        <w:rPr>
-          <w:rFonts w:ascii="Times New Roman" w:eastAsia="Times New Roman" w:hAnsi="Times New Roman" w:cs="Times New Roman"/>
-          <w:b/>
-          <w:bCs/>
-          <w:color w:val="000000" w:themeColor="text1"/>
-          <w:sz w:val="22"/>
-          <w:szCs w:val="22"/>
-          <w:lang w:val="en-US"/>
-        </w:rPr>
-        <w:t xml:space="preserve">Sample Complexity of Variance-reduced Distributionally Robust Q-learning </w:t>
       </w:r>
     </w:p>
     <w:p>
@@ -1311,7 +1365,17 @@
           <w:szCs w:val="22"/>
           <w:lang w:val="en-US"/>
         </w:rPr>
-        <w:t>Shengbo Wang, Nian Si, Jose Blanchet, Zhengyuan Zhou.</w:t>
+        <w:t>Under Revision</w:t>
+      </w:r>
+      <w:r>
+        <w:rPr>
+          <w:rFonts w:ascii="Times New Roman" w:eastAsia="Times New Roman" w:hAnsi="Times New Roman" w:cs="Times New Roman"/>
+          <w:color w:val="000000" w:themeColor="text1"/>
+          <w:sz w:val="22"/>
+          <w:szCs w:val="22"/>
+          <w:lang w:val="en-US"/>
+        </w:rPr>
+        <w:t>.</w:t>
       </w:r>
     </w:p>
     <w:p>
@@ -1339,7 +1403,59 @@
           <w:szCs w:val="22"/>
           <w:lang w:val="en-US"/>
         </w:rPr>
-        <w:t>Under Revision.</w:t>
+        <w:t>arXiv:2311.09018</w:t>
+      </w:r>
+      <w:r>
+        <w:rPr>
+          <w:rFonts w:ascii="Times New Roman" w:eastAsia="Times New Roman" w:hAnsi="Times New Roman" w:cs="Times New Roman"/>
+          <w:color w:val="000000" w:themeColor="text1"/>
+          <w:sz w:val="22"/>
+          <w:szCs w:val="22"/>
+          <w:lang w:val="en-US"/>
+        </w:rPr>
+        <w:t>.</w:t>
+      </w:r>
+    </w:p>
+    <w:p>
+      <w:pPr>
+        <w:pStyle w:val="Body"/>
+        <w:spacing w:line="216" w:lineRule="auto"/>
+        <w:jc w:val="both"/>
+        <w:rPr>
+          <w:rFonts w:ascii="Times New Roman" w:eastAsia="Times New Roman" w:hAnsi="Times New Roman" w:cs="Times New Roman"/>
+          <w:color w:val="000000" w:themeColor="text1"/>
+          <w:sz w:val="22"/>
+          <w:szCs w:val="22"/>
+          <w:lang w:val="en-US"/>
+        </w:rPr>
+      </w:pPr>
+    </w:p>
+    <w:p>
+      <w:pPr>
+        <w:pStyle w:val="Body"/>
+        <w:spacing w:line="216" w:lineRule="auto"/>
+        <w:jc w:val="both"/>
+        <w:rPr>
+          <w:rFonts w:ascii="Times New Roman" w:eastAsia="Times New Roman" w:hAnsi="Times New Roman" w:cs="Times New Roman"/>
+          <w:b/>
+          <w:bCs/>
+          <w:color w:val="000000" w:themeColor="text1"/>
+          <w:sz w:val="22"/>
+          <w:szCs w:val="22"/>
+          <w:lang w:val="en-US"/>
+        </w:rPr>
+      </w:pPr>
+      <w:r>
+        <w:rPr>
+          <w:rFonts w:ascii="Times New Roman" w:eastAsia="Times New Roman" w:hAnsi="Times New Roman" w:cs="Times New Roman"/>
+          <w:b/>
+          <w:bCs/>
+          <w:color w:val="000000" w:themeColor="text1"/>
+          <w:sz w:val="22"/>
+          <w:szCs w:val="22"/>
+          <w:lang w:val="en-US"/>
+        </w:rPr>
+        <w:t xml:space="preserve">Sample Complexity of Variance-reduced Distributionally Robust Q-learning </w:t>
       </w:r>
     </w:p>
     <w:p>
@@ -1367,75 +1483,7 @@
           <w:szCs w:val="22"/>
           <w:lang w:val="en-US"/>
         </w:rPr>
-        <w:t>arXiv:2305.18420.</w:t>
-      </w:r>
-    </w:p>
-    <w:p>
-      <w:pPr>
-        <w:pStyle w:val="Body"/>
-        <w:spacing w:line="216" w:lineRule="auto"/>
-        <w:jc w:val="both"/>
-        <w:rPr>
-          <w:rFonts w:ascii="Times New Roman" w:eastAsia="Times New Roman" w:hAnsi="Times New Roman" w:cs="Times New Roman"/>
-          <w:b/>
-          <w:bCs/>
-          <w:color w:val="000000" w:themeColor="text1"/>
-          <w:sz w:val="22"/>
-          <w:szCs w:val="22"/>
-          <w:lang w:val="en-US"/>
-        </w:rPr>
-      </w:pPr>
-    </w:p>
-    <w:p>
-      <w:pPr>
-        <w:pStyle w:val="Body"/>
-        <w:spacing w:line="216" w:lineRule="auto"/>
-        <w:jc w:val="both"/>
-        <w:rPr>
-          <w:rFonts w:ascii="Times New Roman" w:eastAsia="Times New Roman" w:hAnsi="Times New Roman" w:cs="Times New Roman"/>
-          <w:b/>
-          <w:bCs/>
-          <w:color w:val="000000" w:themeColor="text1"/>
-          <w:sz w:val="22"/>
-          <w:szCs w:val="22"/>
-          <w:lang w:val="en-US"/>
-        </w:rPr>
-      </w:pPr>
-      <w:r>
-        <w:rPr>
-          <w:rFonts w:ascii="Times New Roman" w:eastAsia="Times New Roman" w:hAnsi="Times New Roman" w:cs="Times New Roman"/>
-          <w:b/>
-          <w:bCs/>
-          <w:color w:val="000000" w:themeColor="text1"/>
-          <w:sz w:val="22"/>
-          <w:szCs w:val="22"/>
-          <w:lang w:val="en-US"/>
-        </w:rPr>
-        <w:t xml:space="preserve">Optimal Sample Complexity of Reinforcement Learning for </w:t>
-      </w:r>
-      <w:r>
-        <w:rPr>
-          <w:rFonts w:ascii="Times New Roman" w:eastAsia="Times New Roman" w:hAnsi="Times New Roman" w:cs="Times New Roman"/>
-          <w:b/>
-          <w:bCs/>
-          <w:color w:val="000000" w:themeColor="text1"/>
-          <w:sz w:val="22"/>
-          <w:szCs w:val="22"/>
-          <w:lang w:val="en-US"/>
-        </w:rPr>
-        <w:t xml:space="preserve">Mixing </w:t>
-      </w:r>
-      <w:r>
-        <w:rPr>
-          <w:rFonts w:ascii="Times New Roman" w:eastAsia="Times New Roman" w:hAnsi="Times New Roman" w:cs="Times New Roman"/>
-          <w:b/>
-          <w:bCs/>
-          <w:color w:val="000000" w:themeColor="text1"/>
-          <w:sz w:val="22"/>
-          <w:szCs w:val="22"/>
-          <w:lang w:val="en-US"/>
-        </w:rPr>
-        <w:t>Discounted Markov Decision Processes</w:t>
+        <w:t>Shengbo Wang, Nian Si, Jose Blanchet, Zhengyuan Zhou.</w:t>
       </w:r>
     </w:p>
     <w:p>
@@ -1463,7 +1511,7 @@
           <w:szCs w:val="22"/>
           <w:lang w:val="en-US"/>
         </w:rPr>
-        <w:t>Shengbo Wang, Jose Blanchet, Peter Glynn.</w:t>
+        <w:t>Under Revision.</w:t>
       </w:r>
     </w:p>
     <w:p>
@@ -1491,133 +1539,75 @@
           <w:szCs w:val="22"/>
           <w:lang w:val="en-US"/>
         </w:rPr>
-        <w:t>arXiv:2302.07477.</w:t>
-      </w:r>
-    </w:p>
-    <w:p>
-      <w:pPr>
-        <w:pStyle w:val="Body"/>
-        <w:spacing w:line="216" w:lineRule="auto"/>
-        <w:jc w:val="both"/>
-        <w:rPr>
-          <w:rFonts w:ascii="Times New Roman" w:eastAsia="Times New Roman" w:hAnsi="Times New Roman" w:cs="Times New Roman"/>
-          <w:color w:val="000000" w:themeColor="text1"/>
-          <w:sz w:val="22"/>
-          <w:szCs w:val="22"/>
-          <w:lang w:val="en-US"/>
-        </w:rPr>
-      </w:pPr>
-    </w:p>
-    <w:p>
-      <w:pPr>
-        <w:pStyle w:val="Body"/>
-        <w:spacing w:line="216" w:lineRule="auto"/>
-        <w:jc w:val="both"/>
-        <w:rPr>
-          <w:rFonts w:ascii="Times New Roman" w:eastAsia="Times New Roman" w:hAnsi="Times New Roman" w:cs="Times New Roman"/>
-          <w:b/>
-          <w:bCs/>
-          <w:color w:val="000000" w:themeColor="text1"/>
-          <w:sz w:val="22"/>
-          <w:szCs w:val="22"/>
-          <w:lang w:val="en-US"/>
-        </w:rPr>
-      </w:pPr>
-      <w:r>
-        <w:rPr>
-          <w:rFonts w:ascii="Times New Roman" w:eastAsia="Times New Roman" w:hAnsi="Times New Roman" w:cs="Times New Roman"/>
-          <w:b/>
-          <w:bCs/>
-          <w:color w:val="000000" w:themeColor="text1"/>
-          <w:sz w:val="22"/>
-          <w:szCs w:val="22"/>
-          <w:lang w:val="en-US"/>
-        </w:rPr>
-        <w:t xml:space="preserve">Derivative Estimation </w:t>
-      </w:r>
-      <w:r>
-        <w:rPr>
-          <w:rFonts w:ascii="Times New Roman" w:eastAsia="Times New Roman" w:hAnsi="Times New Roman" w:cs="Times New Roman"/>
-          <w:b/>
-          <w:bCs/>
-          <w:color w:val="000000" w:themeColor="text1"/>
-          <w:sz w:val="22"/>
-          <w:szCs w:val="22"/>
-          <w:lang w:val="en-US"/>
-        </w:rPr>
-        <w:t>for</w:t>
-      </w:r>
-      <w:r>
-        <w:rPr>
-          <w:rFonts w:ascii="Times New Roman" w:eastAsia="Times New Roman" w:hAnsi="Times New Roman" w:cs="Times New Roman"/>
-          <w:b/>
-          <w:bCs/>
-          <w:color w:val="000000" w:themeColor="text1"/>
-          <w:sz w:val="22"/>
-          <w:szCs w:val="22"/>
-          <w:lang w:val="en-US"/>
-        </w:rPr>
-        <w:t xml:space="preserve"> </w:t>
-      </w:r>
-      <w:r>
-        <w:rPr>
-          <w:rFonts w:ascii="Times New Roman" w:eastAsia="Times New Roman" w:hAnsi="Times New Roman" w:cs="Times New Roman"/>
-          <w:b/>
-          <w:bCs/>
-          <w:color w:val="000000" w:themeColor="text1"/>
-          <w:sz w:val="22"/>
-          <w:szCs w:val="22"/>
-          <w:lang w:val="en-US"/>
-        </w:rPr>
-        <w:t xml:space="preserve">Expectations of </w:t>
-      </w:r>
-      <w:r>
-        <w:rPr>
-          <w:rFonts w:ascii="Times New Roman" w:eastAsia="Times New Roman" w:hAnsi="Times New Roman" w:cs="Times New Roman"/>
-          <w:b/>
-          <w:bCs/>
-          <w:color w:val="000000" w:themeColor="text1"/>
-          <w:sz w:val="22"/>
-          <w:szCs w:val="22"/>
-          <w:lang w:val="en-US"/>
-        </w:rPr>
-        <w:t>Additive Functional</w:t>
-      </w:r>
-      <w:r>
-        <w:rPr>
-          <w:rFonts w:ascii="Times New Roman" w:eastAsia="Times New Roman" w:hAnsi="Times New Roman" w:cs="Times New Roman"/>
-          <w:b/>
-          <w:bCs/>
-          <w:color w:val="000000" w:themeColor="text1"/>
-          <w:sz w:val="22"/>
-          <w:szCs w:val="22"/>
-          <w:lang w:val="en-US"/>
-        </w:rPr>
-        <w:t xml:space="preserve">s </w:t>
-      </w:r>
-      <w:r>
-        <w:rPr>
-          <w:rFonts w:ascii="Times New Roman" w:eastAsia="Times New Roman" w:hAnsi="Times New Roman" w:cs="Times New Roman"/>
-          <w:b/>
-          <w:bCs/>
-          <w:color w:val="000000" w:themeColor="text1"/>
-          <w:sz w:val="22"/>
-          <w:szCs w:val="22"/>
-          <w:lang w:val="en-US"/>
-        </w:rPr>
-        <w:t xml:space="preserve">of </w:t>
-      </w:r>
-      <w:r>
-        <w:rPr>
-          <w:rFonts w:ascii="Times New Roman" w:eastAsia="Times New Roman" w:hAnsi="Times New Roman" w:cs="Times New Roman"/>
-          <w:b/>
-          <w:bCs/>
-          <w:color w:val="000000" w:themeColor="text1"/>
-          <w:sz w:val="22"/>
-          <w:szCs w:val="22"/>
-          <w:lang w:val="en-US"/>
-        </w:rPr>
-        <w:t>Jump Diffusions</w:t>
+        <w:t>arXiv:2305.18420.</w:t>
+      </w:r>
+    </w:p>
+    <w:p>
+      <w:pPr>
+        <w:pStyle w:val="Body"/>
+        <w:spacing w:line="216" w:lineRule="auto"/>
+        <w:jc w:val="both"/>
+        <w:rPr>
+          <w:rFonts w:ascii="Times New Roman" w:eastAsia="Times New Roman" w:hAnsi="Times New Roman" w:cs="Times New Roman"/>
+          <w:b/>
+          <w:bCs/>
+          <w:color w:val="000000" w:themeColor="text1"/>
+          <w:sz w:val="22"/>
+          <w:szCs w:val="22"/>
+          <w:lang w:val="en-US"/>
+        </w:rPr>
+      </w:pPr>
+    </w:p>
+    <w:p>
+      <w:pPr>
+        <w:pStyle w:val="Body"/>
+        <w:spacing w:line="216" w:lineRule="auto"/>
+        <w:jc w:val="both"/>
+        <w:rPr>
+          <w:rFonts w:ascii="Times New Roman" w:eastAsia="Times New Roman" w:hAnsi="Times New Roman" w:cs="Times New Roman"/>
+          <w:b/>
+          <w:bCs/>
+          <w:color w:val="000000" w:themeColor="text1"/>
+          <w:sz w:val="22"/>
+          <w:szCs w:val="22"/>
+          <w:lang w:val="en-US"/>
+        </w:rPr>
+      </w:pPr>
+      <w:r>
+        <w:rPr>
+          <w:rFonts w:ascii="Times New Roman" w:eastAsia="Times New Roman" w:hAnsi="Times New Roman" w:cs="Times New Roman"/>
+          <w:b/>
+          <w:bCs/>
+          <w:color w:val="000000" w:themeColor="text1"/>
+          <w:sz w:val="22"/>
+          <w:szCs w:val="22"/>
+          <w:lang w:val="en-US"/>
+        </w:rPr>
+        <w:t xml:space="preserve">Optimal Sample Complexity of Reinforcement Learning for </w:t>
+      </w:r>
+      <w:r>
+        <w:rPr>
+          <w:rFonts w:ascii="Times New Roman" w:eastAsia="Times New Roman" w:hAnsi="Times New Roman" w:cs="Times New Roman"/>
+          <w:b/>
+          <w:bCs/>
+          <w:color w:val="000000" w:themeColor="text1"/>
+          <w:sz w:val="22"/>
+          <w:szCs w:val="22"/>
+          <w:lang w:val="en-US"/>
+        </w:rPr>
+        <w:t xml:space="preserve">Mixing </w:t>
+      </w:r>
+      <w:r>
+        <w:rPr>
+          <w:rFonts w:ascii="Times New Roman" w:eastAsia="Times New Roman" w:hAnsi="Times New Roman" w:cs="Times New Roman"/>
+          <w:b/>
+          <w:bCs/>
+          <w:color w:val="000000" w:themeColor="text1"/>
+          <w:sz w:val="22"/>
+          <w:szCs w:val="22"/>
+          <w:lang w:val="en-US"/>
+        </w:rPr>
+        <w:t>Discounted Markov Decision Processes</w:t>
       </w:r>
     </w:p>
     <w:p>
@@ -1659,92 +1649,135 @@
         <w:jc w:val="both"/>
         <w:rPr>
           <w:rFonts w:ascii="Times New Roman" w:eastAsia="Times New Roman" w:hAnsi="Times New Roman" w:cs="Times New Roman"/>
-          <w:b/>
-          <w:bCs/>
-          <w:sz w:val="22"/>
-          <w:szCs w:val="22"/>
-          <w:lang w:val="en-US"/>
-        </w:rPr>
-      </w:pPr>
-      <w:r>
-        <w:rPr>
-          <w:rFonts w:ascii="Times New Roman" w:eastAsia="Times New Roman" w:hAnsi="Times New Roman" w:cs="Times New Roman"/>
-          <w:color w:val="000000" w:themeColor="text1"/>
-          <w:sz w:val="22"/>
-          <w:szCs w:val="22"/>
-          <w:lang w:val="en-US"/>
-        </w:rPr>
-        <w:t>Working Paper.</w:t>
-      </w:r>
-    </w:p>
-    <w:p>
-      <w:pPr>
-        <w:pStyle w:val="Body"/>
-        <w:spacing w:line="216" w:lineRule="auto"/>
-        <w:jc w:val="both"/>
-        <w:rPr>
-          <w:rFonts w:ascii="Times New Roman" w:eastAsia="Times New Roman" w:hAnsi="Times New Roman" w:cs="Times New Roman"/>
-          <w:b/>
-          <w:bCs/>
-          <w:color w:val="000000" w:themeColor="text1"/>
-          <w:sz w:val="22"/>
-          <w:szCs w:val="22"/>
-          <w:lang w:val="en-US"/>
-        </w:rPr>
-      </w:pPr>
-    </w:p>
-    <w:p>
-      <w:pPr>
-        <w:pStyle w:val="Body"/>
-        <w:spacing w:line="216" w:lineRule="auto"/>
-        <w:jc w:val="both"/>
-        <w:rPr>
-          <w:rFonts w:ascii="Times New Roman" w:eastAsia="Times New Roman" w:hAnsi="Times New Roman" w:cs="Times New Roman"/>
-          <w:b/>
-          <w:bCs/>
-          <w:color w:val="000000" w:themeColor="text1"/>
-          <w:sz w:val="22"/>
-          <w:szCs w:val="22"/>
-          <w:lang w:val="en-US"/>
-        </w:rPr>
-      </w:pPr>
-      <w:r>
-        <w:rPr>
-          <w:rFonts w:ascii="Times New Roman" w:eastAsia="Times New Roman" w:hAnsi="Times New Roman" w:cs="Times New Roman"/>
-          <w:b/>
-          <w:bCs/>
-          <w:color w:val="000000" w:themeColor="text1"/>
-          <w:sz w:val="22"/>
-          <w:szCs w:val="22"/>
-          <w:lang w:val="en-US"/>
-        </w:rPr>
-        <w:t xml:space="preserve">Exact Exponential Tail </w:t>
-      </w:r>
-      <w:proofErr w:type="spellStart"/>
-      <w:r>
-        <w:rPr>
-          <w:rFonts w:ascii="Times New Roman" w:eastAsia="Times New Roman" w:hAnsi="Times New Roman" w:cs="Times New Roman"/>
-          <w:b/>
-          <w:bCs/>
-          <w:color w:val="000000" w:themeColor="text1"/>
-          <w:sz w:val="22"/>
-          <w:szCs w:val="22"/>
-          <w:lang w:val="en-US"/>
-        </w:rPr>
-        <w:t>Asymptotics</w:t>
-      </w:r>
-      <w:proofErr w:type="spellEnd"/>
-      <w:r>
-        <w:rPr>
-          <w:rFonts w:ascii="Times New Roman" w:eastAsia="Times New Roman" w:hAnsi="Times New Roman" w:cs="Times New Roman"/>
-          <w:b/>
-          <w:bCs/>
-          <w:color w:val="000000" w:themeColor="text1"/>
-          <w:sz w:val="22"/>
-          <w:szCs w:val="22"/>
-          <w:lang w:val="en-US"/>
-        </w:rPr>
-        <w:t xml:space="preserve"> of Markov Chain Additive Functionals Stopped at a Hitting Time</w:t>
+          <w:color w:val="000000" w:themeColor="text1"/>
+          <w:sz w:val="22"/>
+          <w:szCs w:val="22"/>
+          <w:lang w:val="en-US"/>
+        </w:rPr>
+      </w:pPr>
+      <w:r>
+        <w:rPr>
+          <w:rFonts w:ascii="Times New Roman" w:eastAsia="Times New Roman" w:hAnsi="Times New Roman" w:cs="Times New Roman"/>
+          <w:color w:val="000000" w:themeColor="text1"/>
+          <w:sz w:val="22"/>
+          <w:szCs w:val="22"/>
+          <w:lang w:val="en-US"/>
+        </w:rPr>
+        <w:t>arXiv:2302.07477.</w:t>
+      </w:r>
+    </w:p>
+    <w:p>
+      <w:pPr>
+        <w:pStyle w:val="Body"/>
+        <w:spacing w:line="216" w:lineRule="auto"/>
+        <w:jc w:val="both"/>
+        <w:rPr>
+          <w:rFonts w:ascii="Times New Roman" w:eastAsia="Times New Roman" w:hAnsi="Times New Roman" w:cs="Times New Roman"/>
+          <w:color w:val="000000" w:themeColor="text1"/>
+          <w:sz w:val="22"/>
+          <w:szCs w:val="22"/>
+          <w:lang w:val="en-US"/>
+        </w:rPr>
+      </w:pPr>
+    </w:p>
+    <w:p>
+      <w:pPr>
+        <w:pStyle w:val="Body"/>
+        <w:spacing w:line="216" w:lineRule="auto"/>
+        <w:jc w:val="both"/>
+        <w:rPr>
+          <w:rFonts w:ascii="Times New Roman" w:eastAsia="Times New Roman" w:hAnsi="Times New Roman" w:cs="Times New Roman"/>
+          <w:b/>
+          <w:bCs/>
+          <w:color w:val="000000" w:themeColor="text1"/>
+          <w:sz w:val="22"/>
+          <w:szCs w:val="22"/>
+          <w:lang w:val="en-US"/>
+        </w:rPr>
+      </w:pPr>
+      <w:r>
+        <w:rPr>
+          <w:rFonts w:ascii="Times New Roman" w:eastAsia="Times New Roman" w:hAnsi="Times New Roman" w:cs="Times New Roman"/>
+          <w:b/>
+          <w:bCs/>
+          <w:color w:val="000000" w:themeColor="text1"/>
+          <w:sz w:val="22"/>
+          <w:szCs w:val="22"/>
+          <w:lang w:val="en-US"/>
+        </w:rPr>
+        <w:t xml:space="preserve">An </w:t>
+      </w:r>
+      <w:r>
+        <w:rPr>
+          <w:rFonts w:ascii="Times New Roman" w:eastAsia="Times New Roman" w:hAnsi="Times New Roman" w:cs="Times New Roman"/>
+          <w:b/>
+          <w:bCs/>
+          <w:color w:val="000000" w:themeColor="text1"/>
+          <w:sz w:val="22"/>
+          <w:szCs w:val="22"/>
+          <w:lang w:val="en-US"/>
+        </w:rPr>
+        <w:t>Efficient</w:t>
+      </w:r>
+      <w:r>
+        <w:rPr>
+          <w:rFonts w:ascii="Times New Roman" w:eastAsia="Times New Roman" w:hAnsi="Times New Roman" w:cs="Times New Roman"/>
+          <w:b/>
+          <w:bCs/>
+          <w:color w:val="000000" w:themeColor="text1"/>
+          <w:sz w:val="22"/>
+          <w:szCs w:val="22"/>
+          <w:lang w:val="en-US"/>
+        </w:rPr>
+        <w:t xml:space="preserve"> High-</w:t>
+      </w:r>
+      <w:r>
+        <w:rPr>
+          <w:rFonts w:ascii="Times New Roman" w:eastAsia="Times New Roman" w:hAnsi="Times New Roman" w:cs="Times New Roman"/>
+          <w:b/>
+          <w:bCs/>
+          <w:color w:val="000000" w:themeColor="text1"/>
+          <w:sz w:val="22"/>
+          <w:szCs w:val="22"/>
+          <w:lang w:val="en-US"/>
+        </w:rPr>
+        <w:t>D</w:t>
+      </w:r>
+      <w:r>
+        <w:rPr>
+          <w:rFonts w:ascii="Times New Roman" w:eastAsia="Times New Roman" w:hAnsi="Times New Roman" w:cs="Times New Roman"/>
+          <w:b/>
+          <w:bCs/>
+          <w:color w:val="000000" w:themeColor="text1"/>
+          <w:sz w:val="22"/>
+          <w:szCs w:val="22"/>
+          <w:lang w:val="en-US"/>
+        </w:rPr>
+        <w:t>imensional Gradient Estimator</w:t>
+      </w:r>
+      <w:r>
+        <w:rPr>
+          <w:rFonts w:ascii="Times New Roman" w:eastAsia="Times New Roman" w:hAnsi="Times New Roman" w:cs="Times New Roman"/>
+          <w:b/>
+          <w:bCs/>
+          <w:color w:val="000000" w:themeColor="text1"/>
+          <w:sz w:val="22"/>
+          <w:szCs w:val="22"/>
+          <w:lang w:val="en-US"/>
+        </w:rPr>
+        <w:t xml:space="preserve"> </w:t>
+      </w:r>
+      <w:r>
+        <w:rPr>
+          <w:rFonts w:ascii="Times New Roman" w:eastAsia="Times New Roman" w:hAnsi="Times New Roman" w:cs="Times New Roman"/>
+          <w:b/>
+          <w:bCs/>
+          <w:color w:val="000000" w:themeColor="text1"/>
+          <w:sz w:val="22"/>
+          <w:szCs w:val="22"/>
+          <w:lang w:val="en-US"/>
+        </w:rPr>
+        <w:t>for Stochastic Differential Equations</w:t>
       </w:r>
     </w:p>
     <w:p>
@@ -1772,17 +1805,7 @@
           <w:szCs w:val="22"/>
           <w:lang w:val="en-US"/>
         </w:rPr>
-        <w:t>Shengbo Wang, Jose Blanchet, Peter Glynn</w:t>
-      </w:r>
-      <w:r>
-        <w:rPr>
-          <w:rFonts w:ascii="Times New Roman" w:eastAsia="Times New Roman" w:hAnsi="Times New Roman" w:cs="Times New Roman"/>
-          <w:color w:val="000000" w:themeColor="text1"/>
-          <w:sz w:val="22"/>
-          <w:szCs w:val="22"/>
-          <w:lang w:val="en-US"/>
-        </w:rPr>
-        <w:t>.</w:t>
+        <w:t>Shengbo Wang, Jose Blanchet, Peter Glynn.</w:t>
       </w:r>
     </w:p>
     <w:p>
@@ -1823,6 +1846,118 @@
           <w:rFonts w:ascii="Times New Roman" w:eastAsia="Times New Roman" w:hAnsi="Times New Roman" w:cs="Times New Roman"/>
           <w:b/>
           <w:bCs/>
+          <w:color w:val="000000" w:themeColor="text1"/>
+          <w:sz w:val="22"/>
+          <w:szCs w:val="22"/>
+          <w:lang w:val="en-US"/>
+        </w:rPr>
+      </w:pPr>
+    </w:p>
+    <w:p>
+      <w:pPr>
+        <w:pStyle w:val="Body"/>
+        <w:spacing w:line="216" w:lineRule="auto"/>
+        <w:jc w:val="both"/>
+        <w:rPr>
+          <w:rFonts w:ascii="Times New Roman" w:eastAsia="Times New Roman" w:hAnsi="Times New Roman" w:cs="Times New Roman"/>
+          <w:b/>
+          <w:bCs/>
+          <w:color w:val="000000" w:themeColor="text1"/>
+          <w:sz w:val="22"/>
+          <w:szCs w:val="22"/>
+          <w:lang w:val="en-US"/>
+        </w:rPr>
+      </w:pPr>
+      <w:r>
+        <w:rPr>
+          <w:rFonts w:ascii="Times New Roman" w:eastAsia="Times New Roman" w:hAnsi="Times New Roman" w:cs="Times New Roman"/>
+          <w:b/>
+          <w:bCs/>
+          <w:color w:val="000000" w:themeColor="text1"/>
+          <w:sz w:val="22"/>
+          <w:szCs w:val="22"/>
+          <w:lang w:val="en-US"/>
+        </w:rPr>
+        <w:lastRenderedPageBreak/>
+        <w:t>Exact Exponential Tail Asymptotics of Markov Chain Additive Functionals Stopped at a Hitting Time</w:t>
+      </w:r>
+    </w:p>
+    <w:p>
+      <w:pPr>
+        <w:pStyle w:val="Body"/>
+        <w:numPr>
+          <w:ilvl w:val="0"/>
+          <w:numId w:val="4"/>
+        </w:numPr>
+        <w:spacing w:line="216" w:lineRule="auto"/>
+        <w:jc w:val="both"/>
+        <w:rPr>
+          <w:rFonts w:ascii="Times New Roman" w:eastAsia="Times New Roman" w:hAnsi="Times New Roman" w:cs="Times New Roman"/>
+          <w:color w:val="000000" w:themeColor="text1"/>
+          <w:sz w:val="22"/>
+          <w:szCs w:val="22"/>
+          <w:lang w:val="en-US"/>
+        </w:rPr>
+      </w:pPr>
+      <w:r>
+        <w:rPr>
+          <w:rFonts w:ascii="Times New Roman" w:eastAsia="Times New Roman" w:hAnsi="Times New Roman" w:cs="Times New Roman"/>
+          <w:color w:val="000000" w:themeColor="text1"/>
+          <w:sz w:val="22"/>
+          <w:szCs w:val="22"/>
+          <w:lang w:val="en-US"/>
+        </w:rPr>
+        <w:t>Shengbo Wang, Jose Blanchet, Peter Glynn</w:t>
+      </w:r>
+      <w:r>
+        <w:rPr>
+          <w:rFonts w:ascii="Times New Roman" w:eastAsia="Times New Roman" w:hAnsi="Times New Roman" w:cs="Times New Roman"/>
+          <w:color w:val="000000" w:themeColor="text1"/>
+          <w:sz w:val="22"/>
+          <w:szCs w:val="22"/>
+          <w:lang w:val="en-US"/>
+        </w:rPr>
+        <w:t>.</w:t>
+      </w:r>
+    </w:p>
+    <w:p>
+      <w:pPr>
+        <w:pStyle w:val="Body"/>
+        <w:numPr>
+          <w:ilvl w:val="0"/>
+          <w:numId w:val="4"/>
+        </w:numPr>
+        <w:spacing w:line="216" w:lineRule="auto"/>
+        <w:jc w:val="both"/>
+        <w:rPr>
+          <w:rFonts w:ascii="Times New Roman" w:eastAsia="Times New Roman" w:hAnsi="Times New Roman" w:cs="Times New Roman"/>
+          <w:b/>
+          <w:bCs/>
+          <w:sz w:val="22"/>
+          <w:szCs w:val="22"/>
+          <w:lang w:val="en-US"/>
+        </w:rPr>
+      </w:pPr>
+      <w:r>
+        <w:rPr>
+          <w:rFonts w:ascii="Times New Roman" w:eastAsia="Times New Roman" w:hAnsi="Times New Roman" w:cs="Times New Roman"/>
+          <w:color w:val="000000" w:themeColor="text1"/>
+          <w:sz w:val="22"/>
+          <w:szCs w:val="22"/>
+          <w:lang w:val="en-US"/>
+        </w:rPr>
+        <w:t>Working Paper.</w:t>
+      </w:r>
+    </w:p>
+    <w:p>
+      <w:pPr>
+        <w:pStyle w:val="Body"/>
+        <w:spacing w:line="216" w:lineRule="auto"/>
+        <w:jc w:val="both"/>
+        <w:rPr>
+          <w:rFonts w:ascii="Times New Roman" w:eastAsia="Times New Roman" w:hAnsi="Times New Roman" w:cs="Times New Roman"/>
+          <w:b/>
+          <w:bCs/>
           <w:sz w:val="44"/>
           <w:szCs w:val="44"/>
           <w:lang w:val="en-US"/>
@@ -1870,11 +2005,23 @@
           <w:rFonts w:ascii="Times New Roman" w:eastAsia="Times New Roman" w:hAnsi="Times New Roman" w:cs="Times New Roman"/>
           <w:b/>
           <w:bCs/>
-          <w:sz w:val="22"/>
-          <w:szCs w:val="22"/>
-          <w:lang w:val="en-US"/>
-        </w:rPr>
-        <w:t>Reinforcement Learning for Mixing Systems</w:t>
+          <w:color w:val="000000" w:themeColor="text1"/>
+          <w:sz w:val="22"/>
+          <w:szCs w:val="22"/>
+          <w:lang w:val="en-US"/>
+        </w:rPr>
+        <w:t>On the Foundation of Distributionally Robust Reinforcement</w:t>
+      </w:r>
+      <w:r>
+        <w:rPr>
+          <w:rFonts w:ascii="Times New Roman" w:eastAsia="Times New Roman" w:hAnsi="Times New Roman" w:cs="Times New Roman"/>
+          <w:b/>
+          <w:bCs/>
+          <w:sz w:val="22"/>
+          <w:szCs w:val="22"/>
+          <w:lang w:val="en-US"/>
+        </w:rPr>
+        <w:t xml:space="preserve"> Learning</w:t>
       </w:r>
     </w:p>
     <w:p>
@@ -1902,6 +2049,113 @@
           <w:szCs w:val="22"/>
           <w:lang w:val="en-US"/>
         </w:rPr>
+        <w:t>Presented at</w:t>
+      </w:r>
+      <w:r>
+        <w:rPr>
+          <w:rFonts w:ascii="Times New Roman" w:eastAsia="Times New Roman" w:hAnsi="Times New Roman" w:cs="Times New Roman"/>
+          <w:color w:val="auto"/>
+          <w:sz w:val="22"/>
+          <w:szCs w:val="22"/>
+          <w:lang w:val="en-US"/>
+        </w:rPr>
+        <w:t xml:space="preserve"> </w:t>
+      </w:r>
+      <w:r>
+        <w:rPr>
+          <w:rFonts w:ascii="Times New Roman" w:eastAsia="Times New Roman" w:hAnsi="Times New Roman" w:cs="Times New Roman"/>
+          <w:color w:val="auto"/>
+          <w:sz w:val="22"/>
+          <w:szCs w:val="22"/>
+          <w:lang w:val="en-US"/>
+        </w:rPr>
+        <w:t>CISS 2024</w:t>
+      </w:r>
+      <w:r>
+        <w:rPr>
+          <w:rFonts w:ascii="Times New Roman" w:eastAsia="Times New Roman" w:hAnsi="Times New Roman" w:cs="Times New Roman"/>
+          <w:color w:val="auto"/>
+          <w:sz w:val="22"/>
+          <w:szCs w:val="22"/>
+          <w:lang w:val="en-US"/>
+        </w:rPr>
+        <w:t>, Standford, Berkeley Seminars</w:t>
+      </w:r>
+      <w:r>
+        <w:rPr>
+          <w:rFonts w:ascii="Times New Roman" w:eastAsia="Times New Roman" w:hAnsi="Times New Roman" w:cs="Times New Roman"/>
+          <w:color w:val="auto"/>
+          <w:sz w:val="22"/>
+          <w:szCs w:val="22"/>
+          <w:lang w:val="en-US"/>
+        </w:rPr>
+        <w:t>.</w:t>
+      </w:r>
+    </w:p>
+    <w:p>
+      <w:pPr>
+        <w:pStyle w:val="Body"/>
+        <w:spacing w:line="216" w:lineRule="auto"/>
+        <w:jc w:val="both"/>
+        <w:rPr>
+          <w:rFonts w:ascii="Times New Roman" w:eastAsia="Times New Roman" w:hAnsi="Times New Roman" w:cs="Times New Roman"/>
+          <w:b/>
+          <w:bCs/>
+          <w:sz w:val="22"/>
+          <w:szCs w:val="22"/>
+          <w:lang w:val="en-US"/>
+        </w:rPr>
+      </w:pPr>
+    </w:p>
+    <w:p>
+      <w:pPr>
+        <w:pStyle w:val="Body"/>
+        <w:spacing w:line="216" w:lineRule="auto"/>
+        <w:jc w:val="both"/>
+        <w:rPr>
+          <w:rFonts w:ascii="Times New Roman" w:eastAsia="Times New Roman" w:hAnsi="Times New Roman" w:cs="Times New Roman"/>
+          <w:sz w:val="12"/>
+          <w:szCs w:val="12"/>
+          <w:lang w:val="en-US"/>
+        </w:rPr>
+      </w:pPr>
+      <w:r>
+        <w:rPr>
+          <w:rFonts w:ascii="Times New Roman" w:eastAsia="Times New Roman" w:hAnsi="Times New Roman" w:cs="Times New Roman"/>
+          <w:b/>
+          <w:bCs/>
+          <w:sz w:val="22"/>
+          <w:szCs w:val="22"/>
+          <w:lang w:val="en-US"/>
+        </w:rPr>
+        <w:t>Reinforcement Learning for Mixing Systems</w:t>
+      </w:r>
+    </w:p>
+    <w:p>
+      <w:pPr>
+        <w:pStyle w:val="Body"/>
+        <w:numPr>
+          <w:ilvl w:val="0"/>
+          <w:numId w:val="2"/>
+        </w:numPr>
+        <w:spacing w:line="216" w:lineRule="auto"/>
+        <w:jc w:val="both"/>
+        <w:rPr>
+          <w:rFonts w:ascii="Times New Roman" w:eastAsia="Times New Roman" w:hAnsi="Times New Roman" w:cs="Times New Roman"/>
+          <w:color w:val="auto"/>
+          <w:sz w:val="22"/>
+          <w:szCs w:val="22"/>
+          <w:lang w:val="en-US"/>
+        </w:rPr>
+      </w:pPr>
+      <w:r>
+        <w:rPr>
+          <w:rFonts w:ascii="Times New Roman" w:eastAsia="Times New Roman" w:hAnsi="Times New Roman" w:cs="Times New Roman"/>
+          <w:color w:val="auto"/>
+          <w:sz w:val="22"/>
+          <w:szCs w:val="22"/>
+          <w:lang w:val="en-US"/>
+        </w:rPr>
         <w:t>Presented at INFORMS 202</w:t>
       </w:r>
       <w:r>
@@ -2387,6 +2641,39 @@
           <w:lang w:val="en-US"/>
         </w:rPr>
         <w:t>Mathematics of Operations Research</w:t>
+      </w:r>
+      <w:r>
+        <w:rPr>
+          <w:rFonts w:ascii="Times New Roman" w:eastAsia="Times New Roman" w:hAnsi="Times New Roman" w:cs="Times New Roman"/>
+          <w:i/>
+          <w:iCs/>
+          <w:sz w:val="22"/>
+          <w:szCs w:val="22"/>
+          <w:lang w:val="en-US"/>
+        </w:rPr>
+        <w:t xml:space="preserve">, </w:t>
+      </w:r>
+      <w:r>
+        <w:rPr>
+          <w:rFonts w:ascii="Times New Roman" w:eastAsia="Times New Roman" w:hAnsi="Times New Roman" w:cs="Times New Roman"/>
+          <w:i/>
+          <w:iCs/>
+          <w:sz w:val="22"/>
+          <w:szCs w:val="22"/>
+          <w:lang w:val="en-US"/>
+        </w:rPr>
+        <w:t>Operations Research</w:t>
+      </w:r>
+      <w:r>
+        <w:rPr>
+          <w:rFonts w:ascii="Times New Roman" w:eastAsia="Times New Roman" w:hAnsi="Times New Roman" w:cs="Times New Roman"/>
+          <w:i/>
+          <w:iCs/>
+          <w:sz w:val="22"/>
+          <w:szCs w:val="22"/>
+          <w:lang w:val="en-US"/>
+        </w:rPr>
+        <w:t>,</w:t>
       </w:r>
       <w:r>
         <w:rPr>
@@ -2466,7 +2753,7 @@
 </file>
 
 <file path=word/endnotes.xml><?xml version="1.0" encoding="utf-8"?>
-<w:endnotes xmlns:wpc="http://schemas.microsoft.com/office/word/2010/wordprocessingCanvas" xmlns:cx="http://schemas.microsoft.com/office/drawing/2014/chartex" xmlns:cx1="http://schemas.microsoft.com/office/drawing/2015/9/8/chartex" xmlns:cx2="http://schemas.microsoft.com/office/drawing/2015/10/21/chartex" xmlns:cx3="http://schemas.microsoft.com/office/drawing/2016/5/9/chartex" xmlns:cx4="http://schemas.microsoft.com/office/drawing/2016/5/10/chartex" xmlns:cx5="http://schemas.microsoft.com/office/drawing/2016/5/11/chartex" xmlns:cx6="http://schemas.microsoft.com/office/drawing/2016/5/12/chartex" xmlns:cx7="http://schemas.microsoft.com/office/drawing/2016/5/13/chartex" xmlns:cx8="http://schemas.microsoft.com/office/drawing/2016/5/14/chartex" xmlns:mc="http://schemas.openxmlformats.org/markup-compatibility/2006" xmlns:aink="http://schemas.microsoft.com/office/drawing/2016/ink" xmlns:am3d="http://schemas.microsoft.com/office/drawing/2017/model3d" xmlns:o="urn:schemas-microsoft-com:office:office" xmlns:oel="http://schemas.microsoft.com/office/2019/extlst" xmlns:r="http://schemas.openxmlformats.org/officeDocument/2006/relationships" xmlns:m="http://schemas.openxmlformats.org/officeDocument/2006/math" xmlns:v="urn:schemas-microsoft-com:vml" xmlns:wp14="http://schemas.microsoft.com/office/word/2010/wordprocessingDrawing" xmlns:wp="http://schemas.openxmlformats.org/drawingml/2006/wordprocessingDrawing" xmlns:w10="urn:schemas-microsoft-com:office:word" xmlns:w="http://schemas.openxmlformats.org/wordprocessingml/2006/main" xmlns:w14="http://schemas.microsoft.com/office/word/2010/wordml" xmlns:w15="http://schemas.microsoft.com/office/word/2012/wordml" xmlns:w16cex="http://schemas.microsoft.com/office/word/2018/wordml/cex" xmlns:w16cid="http://schemas.microsoft.com/office/word/2016/wordml/cid" xmlns:w16="http://schemas.microsoft.com/office/word/2018/wordml" xmlns:w16sdtdh="http://schemas.microsoft.com/office/word/2020/wordml/sdtdatahash" xmlns:w16se="http://schemas.microsoft.com/office/word/2015/wordml/symex" xmlns:wpg="http://schemas.microsoft.com/office/word/2010/wordprocessingGroup" xmlns:wpi="http://schemas.microsoft.com/office/word/2010/wordprocessingInk" xmlns:wne="http://schemas.microsoft.com/office/word/2006/wordml" xmlns:wps="http://schemas.microsoft.com/office/word/2010/wordprocessingShape" mc:Ignorable="w14 w15 w16se w16cid w16 w16cex w16sdtdh wp14">
+<w:endnotes xmlns:wpc="http://schemas.microsoft.com/office/word/2010/wordprocessingCanvas" xmlns:cx="http://schemas.microsoft.com/office/drawing/2014/chartex" xmlns:cx1="http://schemas.microsoft.com/office/drawing/2015/9/8/chartex" xmlns:cx2="http://schemas.microsoft.com/office/drawing/2015/10/21/chartex" xmlns:cx3="http://schemas.microsoft.com/office/drawing/2016/5/9/chartex" xmlns:cx4="http://schemas.microsoft.com/office/drawing/2016/5/10/chartex" xmlns:cx5="http://schemas.microsoft.com/office/drawing/2016/5/11/chartex" xmlns:cx6="http://schemas.microsoft.com/office/drawing/2016/5/12/chartex" xmlns:cx7="http://schemas.microsoft.com/office/drawing/2016/5/13/chartex" xmlns:cx8="http://schemas.microsoft.com/office/drawing/2016/5/14/chartex" xmlns:mc="http://schemas.openxmlformats.org/markup-compatibility/2006" xmlns:aink="http://schemas.microsoft.com/office/drawing/2016/ink" xmlns:am3d="http://schemas.microsoft.com/office/drawing/2017/model3d" xmlns:o="urn:schemas-microsoft-com:office:office" xmlns:oel="http://schemas.microsoft.com/office/2019/extlst" xmlns:r="http://schemas.openxmlformats.org/officeDocument/2006/relationships" xmlns:m="http://schemas.openxmlformats.org/officeDocument/2006/math" xmlns:v="urn:schemas-microsoft-com:vml" xmlns:wp14="http://schemas.microsoft.com/office/word/2010/wordprocessingDrawing" xmlns:wp="http://schemas.openxmlformats.org/drawingml/2006/wordprocessingDrawing" xmlns:w10="urn:schemas-microsoft-com:office:word" xmlns:w="http://schemas.openxmlformats.org/wordprocessingml/2006/main" xmlns:w14="http://schemas.microsoft.com/office/word/2010/wordml" xmlns:w15="http://schemas.microsoft.com/office/word/2012/wordml" xmlns:w16cex="http://schemas.microsoft.com/office/word/2018/wordml/cex" xmlns:w16cid="http://schemas.microsoft.com/office/word/2016/wordml/cid" xmlns:w16="http://schemas.microsoft.com/office/word/2018/wordml" xmlns:w16du="http://schemas.microsoft.com/office/word/2023/wordml/word16du" xmlns:w16sdtdh="http://schemas.microsoft.com/office/word/2020/wordml/sdtdatahash" xmlns:w16se="http://schemas.microsoft.com/office/word/2015/wordml/symex" xmlns:wpg="http://schemas.microsoft.com/office/word/2010/wordprocessingGroup" xmlns:wpi="http://schemas.microsoft.com/office/word/2010/wordprocessingInk" xmlns:wne="http://schemas.microsoft.com/office/word/2006/wordml" xmlns:wps="http://schemas.microsoft.com/office/word/2010/wordprocessingShape" mc:Ignorable="w14 w15 w16se w16cid w16 w16cex w16sdtdh w16du wp14">
   <w:endnote w:type="separator" w:id="-1">
     <w:p>
       <w:r>
@@ -2485,7 +2772,7 @@
 </file>
 
 <file path=word/footnotes.xml><?xml version="1.0" encoding="utf-8"?>
-<w:footnotes xmlns:wpc="http://schemas.microsoft.com/office/word/2010/wordprocessingCanvas" xmlns:cx="http://schemas.microsoft.com/office/drawing/2014/chartex" xmlns:cx1="http://schemas.microsoft.com/office/drawing/2015/9/8/chartex" xmlns:cx2="http://schemas.microsoft.com/office/drawing/2015/10/21/chartex" xmlns:cx3="http://schemas.microsoft.com/office/drawing/2016/5/9/chartex" xmlns:cx4="http://schemas.microsoft.com/office/drawing/2016/5/10/chartex" xmlns:cx5="http://schemas.microsoft.com/office/drawing/2016/5/11/chartex" xmlns:cx6="http://schemas.microsoft.com/office/drawing/2016/5/12/chartex" xmlns:cx7="http://schemas.microsoft.com/office/drawing/2016/5/13/chartex" xmlns:cx8="http://schemas.microsoft.com/office/drawing/2016/5/14/chartex" xmlns:mc="http://schemas.openxmlformats.org/markup-compatibility/2006" xmlns:aink="http://schemas.microsoft.com/office/drawing/2016/ink" xmlns:am3d="http://schemas.microsoft.com/office/drawing/2017/model3d" xmlns:o="urn:schemas-microsoft-com:office:office" xmlns:oel="http://schemas.microsoft.com/office/2019/extlst" xmlns:r="http://schemas.openxmlformats.org/officeDocument/2006/relationships" xmlns:m="http://schemas.openxmlformats.org/officeDocument/2006/math" xmlns:v="urn:schemas-microsoft-com:vml" xmlns:wp14="http://schemas.microsoft.com/office/word/2010/wordprocessingDrawing" xmlns:wp="http://schemas.openxmlformats.org/drawingml/2006/wordprocessingDrawing" xmlns:w10="urn:schemas-microsoft-com:office:word" xmlns:w="http://schemas.openxmlformats.org/wordprocessingml/2006/main" xmlns:w14="http://schemas.microsoft.com/office/word/2010/wordml" xmlns:w15="http://schemas.microsoft.com/office/word/2012/wordml" xmlns:w16cex="http://schemas.microsoft.com/office/word/2018/wordml/cex" xmlns:w16cid="http://schemas.microsoft.com/office/word/2016/wordml/cid" xmlns:w16="http://schemas.microsoft.com/office/word/2018/wordml" xmlns:w16sdtdh="http://schemas.microsoft.com/office/word/2020/wordml/sdtdatahash" xmlns:w16se="http://schemas.microsoft.com/office/word/2015/wordml/symex" xmlns:wpg="http://schemas.microsoft.com/office/word/2010/wordprocessingGroup" xmlns:wpi="http://schemas.microsoft.com/office/word/2010/wordprocessingInk" xmlns:wne="http://schemas.microsoft.com/office/word/2006/wordml" xmlns:wps="http://schemas.microsoft.com/office/word/2010/wordprocessingShape" mc:Ignorable="w14 w15 w16se w16cid w16 w16cex w16sdtdh wp14">
+<w:footnotes xmlns:wpc="http://schemas.microsoft.com/office/word/2010/wordprocessingCanvas" xmlns:cx="http://schemas.microsoft.com/office/drawing/2014/chartex" xmlns:cx1="http://schemas.microsoft.com/office/drawing/2015/9/8/chartex" xmlns:cx2="http://schemas.microsoft.com/office/drawing/2015/10/21/chartex" xmlns:cx3="http://schemas.microsoft.com/office/drawing/2016/5/9/chartex" xmlns:cx4="http://schemas.microsoft.com/office/drawing/2016/5/10/chartex" xmlns:cx5="http://schemas.microsoft.com/office/drawing/2016/5/11/chartex" xmlns:cx6="http://schemas.microsoft.com/office/drawing/2016/5/12/chartex" xmlns:cx7="http://schemas.microsoft.com/office/drawing/2016/5/13/chartex" xmlns:cx8="http://schemas.microsoft.com/office/drawing/2016/5/14/chartex" xmlns:mc="http://schemas.openxmlformats.org/markup-compatibility/2006" xmlns:aink="http://schemas.microsoft.com/office/drawing/2016/ink" xmlns:am3d="http://schemas.microsoft.com/office/drawing/2017/model3d" xmlns:o="urn:schemas-microsoft-com:office:office" xmlns:oel="http://schemas.microsoft.com/office/2019/extlst" xmlns:r="http://schemas.openxmlformats.org/officeDocument/2006/relationships" xmlns:m="http://schemas.openxmlformats.org/officeDocument/2006/math" xmlns:v="urn:schemas-microsoft-com:vml" xmlns:wp14="http://schemas.microsoft.com/office/word/2010/wordprocessingDrawing" xmlns:wp="http://schemas.openxmlformats.org/drawingml/2006/wordprocessingDrawing" xmlns:w10="urn:schemas-microsoft-com:office:word" xmlns:w="http://schemas.openxmlformats.org/wordprocessingml/2006/main" xmlns:w14="http://schemas.microsoft.com/office/word/2010/wordml" xmlns:w15="http://schemas.microsoft.com/office/word/2012/wordml" xmlns:w16cex="http://schemas.microsoft.com/office/word/2018/wordml/cex" xmlns:w16cid="http://schemas.microsoft.com/office/word/2016/wordml/cid" xmlns:w16="http://schemas.microsoft.com/office/word/2018/wordml" xmlns:w16du="http://schemas.microsoft.com/office/word/2023/wordml/word16du" xmlns:w16sdtdh="http://schemas.microsoft.com/office/word/2020/wordml/sdtdatahash" xmlns:w16se="http://schemas.microsoft.com/office/word/2015/wordml/symex" xmlns:wpg="http://schemas.microsoft.com/office/word/2010/wordprocessingGroup" xmlns:wpi="http://schemas.microsoft.com/office/word/2010/wordprocessingInk" xmlns:wne="http://schemas.microsoft.com/office/word/2006/wordml" xmlns:wps="http://schemas.microsoft.com/office/word/2010/wordprocessingShape" mc:Ignorable="w14 w15 w16se w16cid w16 w16cex w16sdtdh w16du wp14">
   <w:footnote w:type="separator" w:id="-1">
     <w:p>
       <w:r>
@@ -2504,7 +2791,7 @@
 </file>
 
 <file path=word/numbering.xml><?xml version="1.0" encoding="utf-8"?>
-<w:numbering xmlns:wpc="http://schemas.microsoft.com/office/word/2010/wordprocessingCanvas" xmlns:cx="http://schemas.microsoft.com/office/drawing/2014/chartex" xmlns:cx1="http://schemas.microsoft.com/office/drawing/2015/9/8/chartex" xmlns:cx2="http://schemas.microsoft.com/office/drawing/2015/10/21/chartex" xmlns:cx3="http://schemas.microsoft.com/office/drawing/2016/5/9/chartex" xmlns:cx4="http://schemas.microsoft.com/office/drawing/2016/5/10/chartex" xmlns:cx5="http://schemas.microsoft.com/office/drawing/2016/5/11/chartex" xmlns:cx6="http://schemas.microsoft.com/office/drawing/2016/5/12/chartex" xmlns:cx7="http://schemas.microsoft.com/office/drawing/2016/5/13/chartex" xmlns:cx8="http://schemas.microsoft.com/office/drawing/2016/5/14/chartex" xmlns:mc="http://schemas.openxmlformats.org/markup-compatibility/2006" xmlns:aink="http://schemas.microsoft.com/office/drawing/2016/ink" xmlns:am3d="http://schemas.microsoft.com/office/drawing/2017/model3d" xmlns:o="urn:schemas-microsoft-com:office:office" xmlns:oel="http://schemas.microsoft.com/office/2019/extlst" xmlns:r="http://schemas.openxmlformats.org/officeDocument/2006/relationships" xmlns:m="http://schemas.openxmlformats.org/officeDocument/2006/math" xmlns:v="urn:schemas-microsoft-com:vml" xmlns:wp14="http://schemas.microsoft.com/office/word/2010/wordprocessingDrawing" xmlns:wp="http://schemas.openxmlformats.org/drawingml/2006/wordprocessingDrawing" xmlns:w10="urn:schemas-microsoft-com:office:word" xmlns:w="http://schemas.openxmlformats.org/wordprocessingml/2006/main" xmlns:w14="http://schemas.microsoft.com/office/word/2010/wordml" xmlns:w15="http://schemas.microsoft.com/office/word/2012/wordml" xmlns:w16cex="http://schemas.microsoft.com/office/word/2018/wordml/cex" xmlns:w16cid="http://schemas.microsoft.com/office/word/2016/wordml/cid" xmlns:w16="http://schemas.microsoft.com/office/word/2018/wordml" xmlns:w16sdtdh="http://schemas.microsoft.com/office/word/2020/wordml/sdtdatahash" xmlns:w16se="http://schemas.microsoft.com/office/word/2015/wordml/symex" xmlns:wpg="http://schemas.microsoft.com/office/word/2010/wordprocessingGroup" xmlns:wpi="http://schemas.microsoft.com/office/word/2010/wordprocessingInk" xmlns:wne="http://schemas.microsoft.com/office/word/2006/wordml" xmlns:wps="http://schemas.microsoft.com/office/word/2010/wordprocessingShape" mc:Ignorable="w14 w15 w16se w16cid w16 w16cex w16sdtdh wp14">
+<w:numbering xmlns:wpc="http://schemas.microsoft.com/office/word/2010/wordprocessingCanvas" xmlns:cx="http://schemas.microsoft.com/office/drawing/2014/chartex" xmlns:cx1="http://schemas.microsoft.com/office/drawing/2015/9/8/chartex" xmlns:cx2="http://schemas.microsoft.com/office/drawing/2015/10/21/chartex" xmlns:cx3="http://schemas.microsoft.com/office/drawing/2016/5/9/chartex" xmlns:cx4="http://schemas.microsoft.com/office/drawing/2016/5/10/chartex" xmlns:cx5="http://schemas.microsoft.com/office/drawing/2016/5/11/chartex" xmlns:cx6="http://schemas.microsoft.com/office/drawing/2016/5/12/chartex" xmlns:cx7="http://schemas.microsoft.com/office/drawing/2016/5/13/chartex" xmlns:cx8="http://schemas.microsoft.com/office/drawing/2016/5/14/chartex" xmlns:mc="http://schemas.openxmlformats.org/markup-compatibility/2006" xmlns:aink="http://schemas.microsoft.com/office/drawing/2016/ink" xmlns:am3d="http://schemas.microsoft.com/office/drawing/2017/model3d" xmlns:o="urn:schemas-microsoft-com:office:office" xmlns:oel="http://schemas.microsoft.com/office/2019/extlst" xmlns:r="http://schemas.openxmlformats.org/officeDocument/2006/relationships" xmlns:m="http://schemas.openxmlformats.org/officeDocument/2006/math" xmlns:v="urn:schemas-microsoft-com:vml" xmlns:wp14="http://schemas.microsoft.com/office/word/2010/wordprocessingDrawing" xmlns:wp="http://schemas.openxmlformats.org/drawingml/2006/wordprocessingDrawing" xmlns:w10="urn:schemas-microsoft-com:office:word" xmlns:w="http://schemas.openxmlformats.org/wordprocessingml/2006/main" xmlns:w14="http://schemas.microsoft.com/office/word/2010/wordml" xmlns:w15="http://schemas.microsoft.com/office/word/2012/wordml" xmlns:w16cex="http://schemas.microsoft.com/office/word/2018/wordml/cex" xmlns:w16cid="http://schemas.microsoft.com/office/word/2016/wordml/cid" xmlns:w16="http://schemas.microsoft.com/office/word/2018/wordml" xmlns:w16du="http://schemas.microsoft.com/office/word/2023/wordml/word16du" xmlns:w16sdtdh="http://schemas.microsoft.com/office/word/2020/wordml/sdtdatahash" xmlns:w16se="http://schemas.microsoft.com/office/word/2015/wordml/symex" xmlns:wpg="http://schemas.microsoft.com/office/word/2010/wordprocessingGroup" xmlns:wpi="http://schemas.microsoft.com/office/word/2010/wordprocessingInk" xmlns:wne="http://schemas.microsoft.com/office/word/2006/wordml" xmlns:wps="http://schemas.microsoft.com/office/word/2010/wordprocessingShape" mc:Ignorable="w14 w15 w16se w16cid w16 w16cex w16sdtdh w16du wp14">
   <w:abstractNum w:abstractNumId="0" w15:restartNumberingAfterBreak="0">
     <w:nsid w:val="06023AA7"/>
     <w:multiLevelType w:val="hybridMultilevel"/>
@@ -4661,7 +4948,7 @@
 </file>
 
 <file path=word/styles.xml><?xml version="1.0" encoding="utf-8"?>
-<w:styles xmlns:mc="http://schemas.openxmlformats.org/markup-compatibility/2006" xmlns:r="http://schemas.openxmlformats.org/officeDocument/2006/relationships" xmlns:w="http://schemas.openxmlformats.org/wordprocessingml/2006/main" xmlns:w14="http://schemas.microsoft.com/office/word/2010/wordml" xmlns:w15="http://schemas.microsoft.com/office/word/2012/wordml" xmlns:w16cex="http://schemas.microsoft.com/office/word/2018/wordml/cex" xmlns:w16cid="http://schemas.microsoft.com/office/word/2016/wordml/cid" xmlns:w16="http://schemas.microsoft.com/office/word/2018/wordml" xmlns:w16sdtdh="http://schemas.microsoft.com/office/word/2020/wordml/sdtdatahash" xmlns:w16se="http://schemas.microsoft.com/office/word/2015/wordml/symex" mc:Ignorable="w14 w15 w16se w16cid w16 w16cex w16sdtdh">
+<w:styles xmlns:mc="http://schemas.openxmlformats.org/markup-compatibility/2006" xmlns:r="http://schemas.openxmlformats.org/officeDocument/2006/relationships" xmlns:w="http://schemas.openxmlformats.org/wordprocessingml/2006/main" xmlns:w14="http://schemas.microsoft.com/office/word/2010/wordml" xmlns:w15="http://schemas.microsoft.com/office/word/2012/wordml" xmlns:w16cex="http://schemas.microsoft.com/office/word/2018/wordml/cex" xmlns:w16cid="http://schemas.microsoft.com/office/word/2016/wordml/cid" xmlns:w16="http://schemas.microsoft.com/office/word/2018/wordml" xmlns:w16du="http://schemas.microsoft.com/office/word/2023/wordml/word16du" xmlns:w16sdtdh="http://schemas.microsoft.com/office/word/2020/wordml/sdtdatahash" xmlns:w16se="http://schemas.microsoft.com/office/word/2015/wordml/symex" mc:Ignorable="w14 w15 w16se w16cid w16 w16cex w16sdtdh w16du">
   <w:docDefaults>
     <w:rPrDefault>
       <w:rPr>
@@ -5073,7 +5360,6 @@
   <w:style w:type="character" w:default="1" w:styleId="DefaultParagraphFont">
     <w:name w:val="Default Paragraph Font"/>
     <w:uiPriority w:val="1"/>
-    <w:semiHidden/>
     <w:unhideWhenUsed/>
   </w:style>
   <w:style w:type="table" w:default="1" w:styleId="TableNormal">

</xml_diff>